<commit_message>
On branch master Your branch is up to date with 'origin/master'.
Changes not staged for commit:
  (use "git add <file>..." to update what will be committed)
  (use "git checkout -- <file>..." to discard changes in working directory)

	modified:   "word/\346\265\213\350\257\204\346\250\241\346\235\277(\345\221\275\345\220\215\345\222\214\344\270\212\344\274\240\346\227\240\345\205\263).docx"

no changes added to commit (use "git add" and/or "git commit -a")
</commit_message>
<xml_diff>
--- a/word/测评模板(命名和上传无关).docx
+++ b/word/测评模板(命名和上传无关).docx
@@ -588,6 +588,241 @@
               </w:rPr>
               <w:t>写一个</w:t>
             </w:r>
+            <w:r>
+              <w:rPr>
+                <w:rFonts w:hint="eastAsia"/>
+                <w:b/>
+                <w:bCs/>
+              </w:rPr>
+              <w:t>阿拉伯数字</w:t>
+            </w:r>
+            <w:r>
+              <w:rPr>
+                <w:rFonts w:hint="eastAsia"/>
+                <w:b/>
+                <w:bCs/>
+              </w:rPr>
+              <w:t>)</w:t>
+            </w:r>
+          </w:p>
+        </w:tc>
+        <w:tc>
+          <w:tcPr>
+            <w:tcW w:w="2074" w:type="dxa"/>
+            <w:shd w:val="clear" w:color="auto" w:fill="auto"/>
+          </w:tcPr>
+          <w:p>
+            <w:pPr>
+              <w:rPr>
+                <w:bCs/>
+              </w:rPr>
+            </w:pPr>
+          </w:p>
+        </w:tc>
+      </w:tr>
+      <w:tr>
+        <w:tc>
+          <w:tcPr>
+            <w:tcW w:w="2074" w:type="dxa"/>
+            <w:shd w:val="clear" w:color="auto" w:fill="auto"/>
+          </w:tcPr>
+          <w:p>
+            <w:pPr>
+              <w:rPr>
+                <w:b/>
+                <w:bCs/>
+              </w:rPr>
+            </w:pPr>
+            <w:r>
+              <w:rPr>
+                <w:rFonts w:hint="eastAsia"/>
+                <w:b/>
+                <w:bCs/>
+              </w:rPr>
+              <w:t>Features(</w:t>
+            </w:r>
+            <w:r>
+              <w:rPr>
+                <w:rFonts w:hint="eastAsia"/>
+                <w:b/>
+                <w:bCs/>
+              </w:rPr>
+              <w:t>特性</w:t>
+            </w:r>
+            <w:r>
+              <w:rPr>
+                <w:rFonts w:hint="eastAsia"/>
+                <w:b/>
+                <w:bCs/>
+              </w:rPr>
+              <w:t>)</w:t>
+            </w:r>
+          </w:p>
+        </w:tc>
+        <w:tc>
+          <w:tcPr>
+            <w:tcW w:w="2074" w:type="dxa"/>
+            <w:shd w:val="clear" w:color="auto" w:fill="auto"/>
+          </w:tcPr>
+          <w:p>
+            <w:pPr>
+              <w:rPr>
+                <w:bCs/>
+              </w:rPr>
+            </w:pPr>
+          </w:p>
+        </w:tc>
+        <w:tc>
+          <w:tcPr>
+            <w:tcW w:w="2074" w:type="dxa"/>
+            <w:shd w:val="clear" w:color="auto" w:fill="auto"/>
+          </w:tcPr>
+          <w:p>
+            <w:pPr>
+              <w:rPr>
+                <w:b/>
+                <w:bCs/>
+              </w:rPr>
+            </w:pPr>
+            <w:r>
+              <w:rPr>
+                <w:rFonts w:hint="eastAsia"/>
+                <w:b/>
+                <w:bCs/>
+              </w:rPr>
+              <w:t>Position(</w:t>
+            </w:r>
+            <w:r>
+              <w:rPr>
+                <w:rFonts w:hint="eastAsia"/>
+                <w:b/>
+                <w:bCs/>
+              </w:rPr>
+              <w:t>定位</w:t>
+            </w:r>
+            <w:r>
+              <w:rPr>
+                <w:rFonts w:hint="eastAsia"/>
+                <w:b/>
+                <w:bCs/>
+              </w:rPr>
+              <w:t>)</w:t>
+            </w:r>
+          </w:p>
+        </w:tc>
+        <w:tc>
+          <w:tcPr>
+            <w:tcW w:w="2074" w:type="dxa"/>
+            <w:shd w:val="clear" w:color="auto" w:fill="auto"/>
+          </w:tcPr>
+          <w:p>
+            <w:pPr>
+              <w:rPr>
+                <w:bCs/>
+              </w:rPr>
+            </w:pPr>
+          </w:p>
+        </w:tc>
+      </w:tr>
+      <w:tr>
+        <w:tc>
+          <w:tcPr>
+            <w:tcW w:w="2074" w:type="dxa"/>
+            <w:shd w:val="clear" w:color="auto" w:fill="auto"/>
+          </w:tcPr>
+          <w:p>
+            <w:pPr>
+              <w:rPr>
+                <w:b/>
+                <w:bCs/>
+              </w:rPr>
+            </w:pPr>
+            <w:r>
+              <w:rPr>
+                <w:rFonts w:hint="eastAsia"/>
+                <w:b/>
+                <w:bCs/>
+              </w:rPr>
+              <w:t>AttackScope(</w:t>
+            </w:r>
+            <w:r>
+              <w:rPr>
+                <w:rFonts w:hint="eastAsia"/>
+                <w:b/>
+                <w:bCs/>
+              </w:rPr>
+              <w:t>攻击范围</w:t>
+            </w:r>
+            <w:r>
+              <w:rPr>
+                <w:rFonts w:hint="eastAsia"/>
+                <w:b/>
+                <w:bCs/>
+              </w:rPr>
+              <w:t>，普通阶段</w:t>
+            </w:r>
+            <w:r>
+              <w:rPr>
+                <w:rFonts w:hint="eastAsia"/>
+                <w:b/>
+                <w:bCs/>
+              </w:rPr>
+              <w:t>，</w:t>
+            </w:r>
+            <w:r>
+              <w:rPr>
+                <w:rFonts w:hint="eastAsia"/>
+                <w:bCs/>
+              </w:rPr>
+              <w:t>□</w:t>
+            </w:r>
+            <w:r>
+              <w:rPr>
+                <w:rFonts w:hint="eastAsia"/>
+                <w:b/>
+                <w:bCs/>
+              </w:rPr>
+              <w:t>为站位，</w:t>
+            </w:r>
+            <w:r>
+              <w:rPr>
+                <w:rFonts w:hint="eastAsia"/>
+                <w:bCs/>
+              </w:rPr>
+              <w:t>■</w:t>
+            </w:r>
+            <w:r>
+              <w:rPr>
+                <w:rFonts w:hint="eastAsia"/>
+                <w:b/>
+                <w:bCs/>
+              </w:rPr>
+              <w:t>为</w:t>
+            </w:r>
+            <w:r>
+              <w:rPr>
+                <w:rFonts w:hint="eastAsia"/>
+                <w:b/>
+                <w:bCs/>
+              </w:rPr>
+              <w:t>攻击</w:t>
+            </w:r>
+            <w:r>
+              <w:rPr>
+                <w:rFonts w:hint="eastAsia"/>
+                <w:b/>
+                <w:bCs/>
+              </w:rPr>
+              <w:t>，复制</w:t>
+            </w:r>
+            <w:r>
+              <w:rPr>
+                <w:rFonts w:hint="eastAsia"/>
+                <w:b/>
+                <w:bCs/>
+              </w:rPr>
+              <w:t>这里的</w:t>
+            </w:r>
             <w:bookmarkStart w:id="0" w:name="_GoBack"/>
             <w:bookmarkEnd w:id="0"/>
             <w:r>
@@ -596,7 +831,23 @@
                 <w:b/>
                 <w:bCs/>
               </w:rPr>
-              <w:t>阿拉伯数字</w:t>
+              <w:t>黑白方块，通过回车</w:t>
+            </w:r>
+            <w:r>
+              <w:rPr>
+                <w:rFonts w:hint="eastAsia"/>
+                <w:b/>
+                <w:bCs/>
+              </w:rPr>
+              <w:t>直接</w:t>
+            </w:r>
+            <w:r>
+              <w:rPr>
+                <w:rFonts w:hint="eastAsia"/>
+                <w:b/>
+                <w:bCs/>
+              </w:rPr>
+              <w:t>拼写好攻击范围即可</w:t>
             </w:r>
             <w:r>
               <w:rPr>
@@ -616,13 +867,12 @@
           <w:p>
             <w:pPr>
               <w:rPr>
-                <w:bCs/>
-              </w:rPr>
-            </w:pPr>
-          </w:p>
-        </w:tc>
-      </w:tr>
-      <w:tr>
+                <w:b/>
+                <w:bCs/>
+              </w:rPr>
+            </w:pPr>
+          </w:p>
+        </w:tc>
         <w:tc>
           <w:tcPr>
             <w:tcW w:w="2074" w:type="dxa"/>
@@ -641,15 +891,23 @@
                 <w:b/>
                 <w:bCs/>
               </w:rPr>
-              <w:t>Features(</w:t>
-            </w:r>
-            <w:r>
-              <w:rPr>
-                <w:rFonts w:hint="eastAsia"/>
-                <w:b/>
-                <w:bCs/>
-              </w:rPr>
-              <w:t>特性</w:t>
+              <w:t>AttackScope_E1(</w:t>
+            </w:r>
+            <w:r>
+              <w:rPr>
+                <w:rFonts w:hint="eastAsia"/>
+                <w:b/>
+                <w:bCs/>
+              </w:rPr>
+              <w:t>精英攻击范围一</w:t>
+            </w:r>
+            <w:r>
+              <w:rPr>
+                <w:rFonts w:hint="eastAsia"/>
+                <w:b/>
+                <w:bCs/>
+              </w:rPr>
+              <w:t>，没变化不填写</w:t>
             </w:r>
             <w:r>
               <w:rPr>
@@ -669,11 +927,14 @@
           <w:p>
             <w:pPr>
               <w:rPr>
-                <w:bCs/>
-              </w:rPr>
-            </w:pPr>
-          </w:p>
-        </w:tc>
+                <w:b/>
+                <w:bCs/>
+              </w:rPr>
+            </w:pPr>
+          </w:p>
+        </w:tc>
+      </w:tr>
+      <w:tr>
         <w:tc>
           <w:tcPr>
             <w:tcW w:w="2074" w:type="dxa"/>
@@ -692,15 +953,23 @@
                 <w:b/>
                 <w:bCs/>
               </w:rPr>
-              <w:t>Position(</w:t>
-            </w:r>
-            <w:r>
-              <w:rPr>
-                <w:rFonts w:hint="eastAsia"/>
-                <w:b/>
-                <w:bCs/>
-              </w:rPr>
-              <w:t>定位</w:t>
+              <w:t>AttackScope_E(</w:t>
+            </w:r>
+            <w:r>
+              <w:rPr>
+                <w:rFonts w:hint="eastAsia"/>
+                <w:b/>
+                <w:bCs/>
+              </w:rPr>
+              <w:t>精英攻击范围二</w:t>
+            </w:r>
+            <w:r>
+              <w:rPr>
+                <w:rFonts w:hint="eastAsia"/>
+                <w:b/>
+                <w:bCs/>
+              </w:rPr>
+              <w:t>，没变化不填写</w:t>
             </w:r>
             <w:r>
               <w:rPr>
@@ -725,8 +994,6 @@
             </w:pPr>
           </w:p>
         </w:tc>
-      </w:tr>
-      <w:tr>
         <w:tc>
           <w:tcPr>
             <w:tcW w:w="2074" w:type="dxa"/>
@@ -745,15 +1012,15 @@
                 <w:b/>
                 <w:bCs/>
               </w:rPr>
-              <w:t>AttackScope(</w:t>
-            </w:r>
-            <w:r>
-              <w:rPr>
-                <w:rFonts w:hint="eastAsia"/>
-                <w:b/>
-                <w:bCs/>
-              </w:rPr>
-              <w:t>攻击范围</w:t>
+              <w:t>NationEn(</w:t>
+            </w:r>
+            <w:r>
+              <w:rPr>
+                <w:rFonts w:hint="eastAsia"/>
+                <w:b/>
+                <w:bCs/>
+              </w:rPr>
+              <w:t>所属阵型全大写英文名</w:t>
             </w:r>
             <w:r>
               <w:rPr>
@@ -765,176 +1032,56 @@
             </w:r>
           </w:p>
         </w:tc>
-        <w:tc>
-          <w:tcPr>
-            <w:tcW w:w="2074" w:type="dxa"/>
-            <w:shd w:val="clear" w:color="auto" w:fill="auto"/>
-          </w:tcPr>
-          <w:p>
-            <w:pPr>
-              <w:rPr>
-                <w:b/>
-                <w:bCs/>
-              </w:rPr>
-            </w:pPr>
-          </w:p>
-        </w:tc>
-        <w:tc>
-          <w:tcPr>
-            <w:tcW w:w="2074" w:type="dxa"/>
-            <w:shd w:val="clear" w:color="auto" w:fill="auto"/>
-          </w:tcPr>
-          <w:p>
-            <w:pPr>
-              <w:rPr>
-                <w:b/>
-                <w:bCs/>
-              </w:rPr>
-            </w:pPr>
-            <w:r>
-              <w:rPr>
-                <w:rFonts w:hint="eastAsia"/>
-                <w:b/>
-                <w:bCs/>
-              </w:rPr>
-              <w:t>AttackScope_E1(</w:t>
-            </w:r>
-            <w:r>
-              <w:rPr>
-                <w:rFonts w:hint="eastAsia"/>
-                <w:b/>
-                <w:bCs/>
-              </w:rPr>
-              <w:t>精英攻击范围一</w:t>
-            </w:r>
-            <w:r>
-              <w:rPr>
-                <w:rFonts w:hint="eastAsia"/>
-                <w:b/>
-                <w:bCs/>
-              </w:rPr>
-              <w:t>)</w:t>
-            </w:r>
-          </w:p>
-        </w:tc>
-        <w:tc>
-          <w:tcPr>
-            <w:tcW w:w="2074" w:type="dxa"/>
-            <w:shd w:val="clear" w:color="auto" w:fill="auto"/>
-          </w:tcPr>
-          <w:p>
-            <w:pPr>
-              <w:rPr>
-                <w:b/>
-                <w:bCs/>
-              </w:rPr>
-            </w:pPr>
-          </w:p>
-        </w:tc>
-      </w:tr>
-      <w:tr>
-        <w:tc>
-          <w:tcPr>
-            <w:tcW w:w="2074" w:type="dxa"/>
-            <w:shd w:val="clear" w:color="auto" w:fill="auto"/>
-          </w:tcPr>
-          <w:p>
-            <w:pPr>
-              <w:rPr>
-                <w:b/>
-                <w:bCs/>
-              </w:rPr>
-            </w:pPr>
-            <w:r>
-              <w:rPr>
-                <w:rFonts w:hint="eastAsia"/>
-                <w:b/>
-                <w:bCs/>
-              </w:rPr>
-              <w:t>AttackScope_E(</w:t>
-            </w:r>
-            <w:r>
-              <w:rPr>
-                <w:rFonts w:hint="eastAsia"/>
-                <w:b/>
-                <w:bCs/>
-              </w:rPr>
-              <w:t>精英攻击范围二</w:t>
-            </w:r>
-            <w:r>
-              <w:rPr>
-                <w:rFonts w:hint="eastAsia"/>
-                <w:b/>
-                <w:bCs/>
-              </w:rPr>
-              <w:t>)</w:t>
-            </w:r>
-          </w:p>
-        </w:tc>
-        <w:tc>
-          <w:tcPr>
-            <w:tcW w:w="2074" w:type="dxa"/>
-            <w:shd w:val="clear" w:color="auto" w:fill="auto"/>
-          </w:tcPr>
-          <w:p>
-            <w:pPr>
-              <w:rPr>
-                <w:bCs/>
-              </w:rPr>
-            </w:pPr>
-          </w:p>
-        </w:tc>
-        <w:tc>
-          <w:tcPr>
-            <w:tcW w:w="2074" w:type="dxa"/>
-            <w:shd w:val="clear" w:color="auto" w:fill="auto"/>
-          </w:tcPr>
-          <w:p>
-            <w:pPr>
-              <w:rPr>
-                <w:b/>
-                <w:bCs/>
-              </w:rPr>
-            </w:pPr>
-            <w:r>
-              <w:rPr>
-                <w:rFonts w:hint="eastAsia"/>
-                <w:b/>
-                <w:bCs/>
-              </w:rPr>
-              <w:t>NationEn(</w:t>
-            </w:r>
-            <w:r>
-              <w:rPr>
-                <w:rFonts w:hint="eastAsia"/>
-                <w:b/>
-                <w:bCs/>
-              </w:rPr>
-              <w:t>所属阵型全大写英文名</w:t>
-            </w:r>
-            <w:r>
-              <w:rPr>
-                <w:rFonts w:hint="eastAsia"/>
-                <w:b/>
-                <w:bCs/>
-              </w:rPr>
-              <w:t>)</w:t>
-            </w:r>
-          </w:p>
-        </w:tc>
-        <w:tc>
-          <w:tcPr>
-            <w:tcW w:w="2074" w:type="dxa"/>
-            <w:shd w:val="clear" w:color="auto" w:fill="auto"/>
-          </w:tcPr>
-          <w:p>
-            <w:pPr>
-              <w:rPr>
-                <w:bCs/>
-              </w:rPr>
-            </w:pPr>
-          </w:p>
-        </w:tc>
+        <w:sdt>
+          <w:sdtPr>
+            <w:rPr>
+              <w:bCs/>
+            </w:rPr>
+            <w:id w:val="1424304294"/>
+            <w:placeholder>
+              <w:docPart w:val="DefaultPlaceholder_-1854013439"/>
+            </w:placeholder>
+            <w:showingPlcHdr/>
+            <w:dropDownList>
+              <w:listItem w:value="选择一项。"/>
+              <w:listItem w:displayText="RHODES_ISLAND(罗德岛)" w:value="RHODES_ISLAND(罗德岛)"/>
+              <w:listItem w:displayText="ABYSSAL(深海猎人)" w:value="ABYSSAL(深海猎人)"/>
+              <w:listItem w:displayText="BLACKSTEEL(黑钢)" w:value="BLACKSTEEL(黑钢)"/>
+              <w:listItem w:displayText="KJERAG(喀兰贸易)" w:value="KJERAG(喀兰贸易)"/>
+              <w:listItem w:displayText="LATERANO(拉特兰)" w:value="LATERANO(拉特兰)"/>
+              <w:listItem w:displayText="LEITHANIEN(维多利亚/格拉斯哥帮)" w:value="LEITHANIEN(维多利亚/格拉斯哥帮)"/>
+              <w:listItem w:displayText="KAZIMIER(卡西米尔)" w:value="KAZIMIER(卡西米尔)"/>
+              <w:listItem w:displayText="PENGUIN(企鹅物流)" w:value="PENGUIN(企鹅物流)"/>
+              <w:listItem w:displayText="RHINE_LAB(莱恩生命)" w:value="RHINE_LAB(莱恩生命)"/>
+              <w:listItem w:displayText="URSUS(乌萨斯/乌萨斯学生自治团)" w:value="URSUS(乌萨斯/乌萨斯学生自治团)"/>
+              <w:listItem w:displayText="LUNGMEN(龙门/龙门近卫局)" w:value="LUNGMEN(龙门/龙门近卫局)"/>
+              <w:listItem w:displayText="RIM_BILLITON(雷姆必拓)" w:value="RIM_BILLITON(雷姆必拓)"/>
+              <w:listItem w:displayText="LEITHANIEN(莱塔尼亚)" w:value="LEITHANIEN(莱塔尼亚)"/>
+            </w:dropDownList>
+          </w:sdtPr>
+          <w:sdtContent>
+            <w:tc>
+              <w:tcPr>
+                <w:tcW w:w="2074" w:type="dxa"/>
+                <w:shd w:val="clear" w:color="auto" w:fill="auto"/>
+              </w:tcPr>
+              <w:p>
+                <w:pPr>
+                  <w:rPr>
+                    <w:bCs/>
+                  </w:rPr>
+                </w:pPr>
+                <w:r>
+                  <w:rPr>
+                    <w:rStyle w:val="ad"/>
+                    <w:rFonts w:hint="eastAsia"/>
+                  </w:rPr>
+                  <w:t>选择一项。</w:t>
+                </w:r>
+              </w:p>
+            </w:tc>
+          </w:sdtContent>
+        </w:sdt>
       </w:tr>
       <w:tr>
         <w:tc>
@@ -3187,6 +3334,7 @@
                 <w:b/>
                 <w:bCs/>
               </w:rPr>
+              <w:lastRenderedPageBreak/>
               <w:t>Skill(</w:t>
             </w:r>
             <w:r>
@@ -3539,7 +3687,6 @@
                 <w:b/>
                 <w:bCs/>
               </w:rPr>
-              <w:lastRenderedPageBreak/>
               <w:t>Skill1Conclusion(</w:t>
             </w:r>
             <w:r>
@@ -5116,7 +5263,6 @@
                 <w:b/>
                 <w:bCs/>
               </w:rPr>
-              <w:lastRenderedPageBreak/>
               <w:t>Team(</w:t>
             </w:r>
             <w:r>
@@ -6135,6 +6281,7 @@
     <w:rsid w:val="00131326"/>
     <w:rsid w:val="00653971"/>
     <w:rsid w:val="009B1497"/>
+    <w:rsid w:val="00F752D9"/>
   </w:rsids>
   <m:mathPr>
     <m:mathFont m:val="Cambria Math"/>
@@ -6881,7 +7028,7 @@
 </file>
 
 <file path=customXml/itemProps2.xml><?xml version="1.0" encoding="utf-8"?>
-<ds:datastoreItem xmlns:ds="http://schemas.openxmlformats.org/officeDocument/2006/customXml" ds:itemID="{9CD11D94-4F7B-4A49-B22F-0DF1640008B5}">
+<ds:datastoreItem xmlns:ds="http://schemas.openxmlformats.org/officeDocument/2006/customXml" ds:itemID="{9A78BAD5-C8A5-45BB-BF1E-FFD2FD7ABF0B}">
   <ds:schemaRefs>
     <ds:schemaRef ds:uri="http://schemas.openxmlformats.org/officeDocument/2006/bibliography"/>
   </ds:schemaRefs>

</xml_diff>

<commit_message>
On branch master Your branch is ahead of 'origin/master' by 1 commit.   (use "git push" to publish your local commits)
Changes not staged for commit:
  (use "git add <file>..." to update what will be committed)
  (use "git checkout -- <file>..." to discard changes in working directory)

	modified:   "word/\346\265\213\350\257\204\346\250\241\346\235\277(\345\221\275\345\220\215\345\222\214\344\270\212\344\274\240\346\227\240\345\205\263).docx"

no changes added to commit (use "git add" and/or "git commit -a")
</commit_message>
<xml_diff>
--- a/word/测评模板(命名和上传无关).docx
+++ b/word/测评模板(命名和上传无关).docx
@@ -445,10 +445,8 @@
                 <w:b/>
                 <w:bCs/>
               </w:rPr>
-              <w:t>使用</w:t>
-            </w:r>
-            <w:bookmarkStart w:id="0" w:name="_GoBack"/>
-            <w:bookmarkEnd w:id="0"/>
+              <w:t>攻略里面展示</w:t>
+            </w:r>
             <w:r>
               <w:rPr>
                 <w:rFonts w:hint="eastAsia"/>
@@ -513,19 +511,47 @@
             </w:r>
           </w:p>
         </w:tc>
-        <w:tc>
-          <w:tcPr>
-            <w:tcW w:w="2074" w:type="dxa"/>
-            <w:shd w:val="clear" w:color="auto" w:fill="auto"/>
-          </w:tcPr>
-          <w:p>
-            <w:pPr>
-              <w:rPr>
-                <w:bCs/>
-              </w:rPr>
-            </w:pPr>
-          </w:p>
-        </w:tc>
+        <w:sdt>
+          <w:sdtPr>
+            <w:rPr>
+              <w:bCs/>
+            </w:rPr>
+            <w:id w:val="-1674794008"/>
+            <w:placeholder>
+              <w:docPart w:val="DefaultPlaceholder_-1854013439"/>
+            </w:placeholder>
+            <w:showingPlcHdr/>
+            <w:dropDownList>
+              <w:listItem w:value="选择一项。"/>
+              <w:listItem w:displayText="0" w:value="0"/>
+              <w:listItem w:displayText="1" w:value="1"/>
+            </w:dropDownList>
+          </w:sdtPr>
+          <w:sdtContent>
+            <w:tc>
+              <w:tcPr>
+                <w:tcW w:w="2074" w:type="dxa"/>
+                <w:shd w:val="clear" w:color="auto" w:fill="auto"/>
+              </w:tcPr>
+              <w:p>
+                <w:pPr>
+                  <w:rPr>
+                    <w:bCs/>
+                  </w:rPr>
+                </w:pPr>
+                <w:r>
+                  <w:rPr>
+                    <w:rStyle w:val="ad"/>
+                    <w:rFonts w:hint="eastAsia"/>
+                  </w:rPr>
+                  <w:t>选择一项。</w:t>
+                </w:r>
+              </w:p>
+            </w:tc>
+          </w:sdtContent>
+        </w:sdt>
+        <w:bookmarkStart w:id="0" w:name="_GoBack"/>
+        <w:bookmarkEnd w:id="0"/>
       </w:tr>
       <w:tr>
         <w:tc>
@@ -6634,6 +6660,7 @@
     <w:rsidRoot w:val="00131326"/>
     <w:rsid w:val="001015A3"/>
     <w:rsid w:val="00131326"/>
+    <w:rsid w:val="002932EE"/>
     <w:rsid w:val="004067E6"/>
     <w:rsid w:val="00443193"/>
     <w:rsid w:val="00653971"/>
@@ -7388,7 +7415,7 @@
 </file>
 
 <file path=customXml/itemProps2.xml><?xml version="1.0" encoding="utf-8"?>
-<ds:datastoreItem xmlns:ds="http://schemas.openxmlformats.org/officeDocument/2006/customXml" ds:itemID="{619539F6-5B9E-444E-93DB-F0697EC50446}">
+<ds:datastoreItem xmlns:ds="http://schemas.openxmlformats.org/officeDocument/2006/customXml" ds:itemID="{4BA39AA2-84A9-4DA3-A282-413ECF2AAB12}">
   <ds:schemaRefs>
     <ds:schemaRef ds:uri="http://schemas.openxmlformats.org/officeDocument/2006/bibliography"/>
   </ds:schemaRefs>

</xml_diff>